<commit_message>
Made a major fix, finalized report
NEVER - Make Multichannel = False for SSIM
Also as I said, Final Report, and so on, have been finalized
</commit_message>
<xml_diff>
--- a/Work_Summary.docx
+++ b/Work_Summary.docx
@@ -208,8 +208,6 @@
           <w:sz w:val="24"/>
         </w:rPr>
       </w:pPr>
-      <w:bookmarkStart w:id="0" w:name="_GoBack"/>
-      <w:bookmarkEnd w:id="0"/>
       <w:r>
         <w:rPr>
           <w:rFonts w:ascii="Product Sans Light" w:hAnsi="Product Sans Light"/>
@@ -344,23 +342,118 @@
           <w:rFonts w:ascii="Product Sans Light" w:hAnsi="Product Sans Light"/>
           <w:sz w:val="24"/>
         </w:rPr>
-        <w:t xml:space="preserve">Basic Idea of </w:t>
-      </w:r>
-    </w:p>
-    <w:p>
-      <w:pPr>
-        <w:rPr>
-          <w:rFonts w:ascii="Product Sans" w:hAnsi="Product Sans"/>
-          <w:sz w:val="24"/>
-          <w:szCs w:val="22"/>
-        </w:rPr>
-      </w:pPr>
-      <w:r>
-        <w:rPr>
-          <w:rFonts w:ascii="Product Sans" w:hAnsi="Product Sans"/>
-          <w:sz w:val="24"/>
-          <w:szCs w:val="22"/>
-        </w:rPr>
+        <w:t>Provided break-down of BM3D Filter, the two-step process and its working (also mentioned PSNR)</w:t>
+      </w:r>
+    </w:p>
+    <w:p>
+      <w:pPr>
+        <w:rPr>
+          <w:rFonts w:ascii="Product Sans Light" w:hAnsi="Product Sans Light"/>
+          <w:sz w:val="24"/>
+          <w:szCs w:val="24"/>
+        </w:rPr>
+      </w:pPr>
+      <w:hyperlink r:id="rId8" w:history="1">
+        <w:r>
+          <w:rPr>
+            <w:rStyle w:val="Hyperlink"/>
+            <w:rFonts w:ascii="Product Sans Light" w:hAnsi="Product Sans Light"/>
+            <w:sz w:val="24"/>
+            <w:szCs w:val="24"/>
+          </w:rPr>
+          <w:t>https://www.math.uci.edu/icamp/courses/math77a/lecture_10f/filtering.pdf</w:t>
+        </w:r>
+      </w:hyperlink>
+    </w:p>
+    <w:p>
+      <w:pPr>
+        <w:pStyle w:val="ListParagraph"/>
+        <w:numPr>
+          <w:ilvl w:val="0"/>
+          <w:numId w:val="5"/>
+        </w:numPr>
+        <w:rPr>
+          <w:rFonts w:ascii="Product Sans Light" w:hAnsi="Product Sans Light"/>
+          <w:sz w:val="24"/>
+        </w:rPr>
+      </w:pPr>
+      <w:r>
+        <w:rPr>
+          <w:rFonts w:ascii="Product Sans Light" w:hAnsi="Product Sans Light"/>
+          <w:sz w:val="24"/>
+        </w:rPr>
+        <w:t xml:space="preserve">Description of convolution as a method to achieve low-pass filtering </w:t>
+      </w:r>
+    </w:p>
+    <w:p>
+      <w:pPr>
+        <w:rPr>
+          <w:rFonts w:ascii="Product Sans" w:hAnsi="Product Sans"/>
+          <w:sz w:val="24"/>
+          <w:szCs w:val="22"/>
+        </w:rPr>
+      </w:pPr>
+    </w:p>
+    <w:p>
+      <w:pPr>
+        <w:rPr>
+          <w:rFonts w:ascii="Product Sans" w:hAnsi="Product Sans"/>
+          <w:sz w:val="24"/>
+          <w:szCs w:val="22"/>
+        </w:rPr>
+      </w:pPr>
+    </w:p>
+    <w:p>
+      <w:pPr>
+        <w:rPr>
+          <w:rFonts w:ascii="Product Sans" w:hAnsi="Product Sans"/>
+          <w:sz w:val="24"/>
+          <w:szCs w:val="22"/>
+        </w:rPr>
+      </w:pPr>
+    </w:p>
+    <w:p>
+      <w:pPr>
+        <w:rPr>
+          <w:rFonts w:ascii="Product Sans" w:hAnsi="Product Sans"/>
+          <w:sz w:val="24"/>
+          <w:szCs w:val="22"/>
+        </w:rPr>
+      </w:pPr>
+    </w:p>
+    <w:p>
+      <w:pPr>
+        <w:rPr>
+          <w:rFonts w:ascii="Product Sans" w:hAnsi="Product Sans"/>
+          <w:sz w:val="24"/>
+          <w:szCs w:val="22"/>
+        </w:rPr>
+      </w:pPr>
+    </w:p>
+    <w:p>
+      <w:pPr>
+        <w:rPr>
+          <w:rFonts w:ascii="Product Sans" w:hAnsi="Product Sans"/>
+          <w:sz w:val="24"/>
+          <w:szCs w:val="22"/>
+        </w:rPr>
+      </w:pPr>
+    </w:p>
+    <w:p>
+      <w:pPr>
+        <w:rPr>
+          <w:rFonts w:ascii="Product Sans" w:hAnsi="Product Sans"/>
+          <w:sz w:val="24"/>
+          <w:szCs w:val="22"/>
+        </w:rPr>
+      </w:pPr>
+      <w:r>
+        <w:rPr>
+          <w:rFonts w:ascii="Product Sans" w:hAnsi="Product Sans"/>
+          <w:sz w:val="24"/>
+          <w:szCs w:val="22"/>
+        </w:rPr>
+        <w:lastRenderedPageBreak/>
         <w:t xml:space="preserve">OVERALL DESIGN </w:t>
       </w:r>
       <w:r>
@@ -386,7 +479,6 @@
           <w:sz w:val="24"/>
           <w:szCs w:val="22"/>
         </w:rPr>
-        <w:lastRenderedPageBreak/>
         <w:drawing>
           <wp:inline distT="0" distB="0" distL="0" distR="0" wp14:anchorId="2156E7B7" wp14:editId="4D2B36C8">
             <wp:extent cx="5943600" cy="3343275"/>
@@ -403,7 +495,7 @@
                     <pic:cNvPicPr/>
                   </pic:nvPicPr>
                   <pic:blipFill>
-                    <a:blip r:embed="rId8"/>
+                    <a:blip r:embed="rId9"/>
                     <a:stretch>
                       <a:fillRect/>
                     </a:stretch>
@@ -834,12 +926,33 @@
           <w:szCs w:val="22"/>
         </w:rPr>
       </w:pPr>
-      <w:r>
-        <w:rPr>
-          <w:rFonts w:ascii="Product Sans" w:hAnsi="Product Sans"/>
-          <w:sz w:val="24"/>
-          <w:szCs w:val="22"/>
-        </w:rPr>
+    </w:p>
+    <w:p>
+      <w:pPr>
+        <w:rPr>
+          <w:rFonts w:ascii="Product Sans" w:hAnsi="Product Sans"/>
+          <w:sz w:val="24"/>
+          <w:szCs w:val="22"/>
+        </w:rPr>
+      </w:pPr>
+    </w:p>
+    <w:p>
+      <w:pPr>
+        <w:rPr>
+          <w:rFonts w:ascii="Product Sans" w:hAnsi="Product Sans"/>
+          <w:sz w:val="24"/>
+          <w:szCs w:val="22"/>
+        </w:rPr>
+      </w:pPr>
+      <w:bookmarkStart w:id="0" w:name="_GoBack"/>
+      <w:bookmarkEnd w:id="0"/>
+      <w:r>
+        <w:rPr>
+          <w:rFonts w:ascii="Product Sans" w:hAnsi="Product Sans"/>
+          <w:sz w:val="24"/>
+          <w:szCs w:val="22"/>
+        </w:rPr>
+        <w:lastRenderedPageBreak/>
         <w:t>ALGORITHM/DESCRIPTION OF THE WORK</w:t>
       </w:r>
     </w:p>
@@ -939,7 +1052,6 @@
           <w:sz w:val="24"/>
           <w:szCs w:val="24"/>
         </w:rPr>
-        <w:lastRenderedPageBreak/>
         <w:t>M.S.E (for PSNR)</w:t>
       </w:r>
     </w:p>
@@ -1219,7 +1331,7 @@
                     </pic:cNvPicPr>
                   </pic:nvPicPr>
                   <pic:blipFill>
-                    <a:blip r:embed="rId9">
+                    <a:blip r:embed="rId10">
                       <a:extLst>
                         <a:ext uri="{28A0092B-C50C-407E-A947-70E740481C1C}">
                           <a14:useLocalDpi xmlns:a14="http://schemas.microsoft.com/office/drawing/2010/main" val="0"/>
@@ -1284,7 +1396,7 @@
                     </pic:cNvPicPr>
                   </pic:nvPicPr>
                   <pic:blipFill>
-                    <a:blip r:embed="rId10">
+                    <a:blip r:embed="rId11">
                       <a:extLst>
                         <a:ext uri="{28A0092B-C50C-407E-A947-70E740481C1C}">
                           <a14:useLocalDpi xmlns:a14="http://schemas.microsoft.com/office/drawing/2010/main" val="0"/>
@@ -1352,7 +1464,7 @@
                     </pic:cNvPicPr>
                   </pic:nvPicPr>
                   <pic:blipFill>
-                    <a:blip r:embed="rId11">
+                    <a:blip r:embed="rId12">
                       <a:extLst>
                         <a:ext uri="{28A0092B-C50C-407E-A947-70E740481C1C}">
                           <a14:useLocalDpi xmlns:a14="http://schemas.microsoft.com/office/drawing/2010/main" val="0"/>
@@ -1417,7 +1529,7 @@
                     </pic:cNvPicPr>
                   </pic:nvPicPr>
                   <pic:blipFill>
-                    <a:blip r:embed="rId12">
+                    <a:blip r:embed="rId13">
                       <a:extLst>
                         <a:ext uri="{28A0092B-C50C-407E-A947-70E740481C1C}">
                           <a14:useLocalDpi xmlns:a14="http://schemas.microsoft.com/office/drawing/2010/main" val="0"/>
@@ -1474,7 +1586,7 @@
                     </pic:cNvPicPr>
                   </pic:nvPicPr>
                   <pic:blipFill>
-                    <a:blip r:embed="rId13">
+                    <a:blip r:embed="rId14">
                       <a:extLst>
                         <a:ext uri="{28A0092B-C50C-407E-A947-70E740481C1C}">
                           <a14:useLocalDpi xmlns:a14="http://schemas.microsoft.com/office/drawing/2010/main" val="0"/>

</xml_diff>